<commit_message>
Bổ sung chức năng gắn nhãn POS
</commit_message>
<xml_diff>
--- a/DeCuongThucHienDoAn_Python.docx
+++ b/DeCuongThucHienDoAn_Python.docx
@@ -1484,6 +1484,54 @@
     <w:p>
       <w:pPr>
         <w:pStyle w:val="ListParagraph"/>
+        <w:ind w:left="1080" w:firstLine="360"/>
+        <w:rPr>
+          <w:rFonts w:ascii="Times New Roman" w:hAnsi="Times New Roman" w:cs="Times New Roman"/>
+          <w:color w:val="000000" w:themeColor="text1"/>
+          <w:sz w:val="24"/>
+          <w:szCs w:val="24"/>
+        </w:rPr>
+      </w:pPr>
+      <w:r>
+        <w:rPr>
+          <w:rFonts w:ascii="Times New Roman" w:hAnsi="Times New Roman" w:cs="Times New Roman"/>
+          <w:color w:val="000000" w:themeColor="text1"/>
+          <w:sz w:val="24"/>
+          <w:szCs w:val="24"/>
+        </w:rPr>
+        <w:t>5.</w:t>
+      </w:r>
+      <w:r>
+        <w:rPr>
+          <w:rFonts w:ascii="Times New Roman" w:hAnsi="Times New Roman" w:cs="Times New Roman"/>
+          <w:color w:val="000000" w:themeColor="text1"/>
+          <w:sz w:val="24"/>
+          <w:szCs w:val="24"/>
+        </w:rPr>
+        <w:t>2</w:t>
+      </w:r>
+      <w:r>
+        <w:rPr>
+          <w:rFonts w:ascii="Times New Roman" w:hAnsi="Times New Roman" w:cs="Times New Roman"/>
+          <w:color w:val="000000" w:themeColor="text1"/>
+          <w:sz w:val="24"/>
+          <w:szCs w:val="24"/>
+        </w:rPr>
+        <w:t xml:space="preserve">. </w:t>
+      </w:r>
+      <w:r>
+        <w:rPr>
+          <w:rFonts w:ascii="Times New Roman" w:hAnsi="Times New Roman" w:cs="Times New Roman"/>
+          <w:color w:val="000000" w:themeColor="text1"/>
+          <w:sz w:val="24"/>
+          <w:szCs w:val="24"/>
+        </w:rPr>
+        <w:t>Thiết kế giao diện</w:t>
+      </w:r>
+    </w:p>
+    <w:p>
+      <w:pPr>
+        <w:pStyle w:val="ListParagraph"/>
         <w:ind w:left="1080"/>
         <w:rPr>
           <w:rFonts w:ascii="Times New Roman" w:hAnsi="Times New Roman" w:cs="Times New Roman"/>
@@ -1506,45 +1554,23 @@
           <w:sz w:val="24"/>
           <w:szCs w:val="24"/>
         </w:rPr>
-        <w:t>2</w:t>
-      </w:r>
-      <w:r>
-        <w:rPr>
-          <w:rFonts w:ascii="Times New Roman" w:hAnsi="Times New Roman" w:cs="Times New Roman"/>
-          <w:sz w:val="24"/>
-          <w:szCs w:val="24"/>
-        </w:rPr>
-        <w:t>. Thiết kế cơ sở dữ liệu</w:t>
-      </w:r>
-    </w:p>
-    <w:p>
-      <w:pPr>
-        <w:pStyle w:val="ListParagraph"/>
-        <w:ind w:left="1080" w:firstLine="360"/>
-        <w:rPr>
-          <w:rFonts w:ascii="Times New Roman" w:hAnsi="Times New Roman" w:cs="Times New Roman"/>
-          <w:color w:val="000000" w:themeColor="text1"/>
-          <w:sz w:val="24"/>
-          <w:szCs w:val="24"/>
-        </w:rPr>
-      </w:pPr>
-      <w:r>
-        <w:rPr>
-          <w:rFonts w:ascii="Times New Roman" w:hAnsi="Times New Roman" w:cs="Times New Roman"/>
-          <w:color w:val="000000" w:themeColor="text1"/>
-          <w:sz w:val="24"/>
-          <w:szCs w:val="24"/>
-        </w:rPr>
-        <w:t xml:space="preserve">5.3. </w:t>
-      </w:r>
-      <w:r>
-        <w:rPr>
-          <w:rFonts w:ascii="Times New Roman" w:hAnsi="Times New Roman" w:cs="Times New Roman"/>
-          <w:color w:val="000000" w:themeColor="text1"/>
-          <w:sz w:val="24"/>
-          <w:szCs w:val="24"/>
-        </w:rPr>
-        <w:t>Thiết kế giao diện</w:t>
+        <w:t>3</w:t>
+      </w:r>
+      <w:r>
+        <w:rPr>
+          <w:rFonts w:ascii="Times New Roman" w:hAnsi="Times New Roman" w:cs="Times New Roman"/>
+          <w:sz w:val="24"/>
+          <w:szCs w:val="24"/>
+        </w:rPr>
+        <w:t>. Xây dựng chương trình</w:t>
+      </w:r>
+      <w:r>
+        <w:rPr>
+          <w:rFonts w:ascii="Times New Roman" w:hAnsi="Times New Roman" w:cs="Times New Roman"/>
+          <w:sz w:val="24"/>
+          <w:szCs w:val="24"/>
+        </w:rPr>
+        <w:t xml:space="preserve"> </w:t>
       </w:r>
     </w:p>
     <w:p>
@@ -1564,35 +1590,23 @@
           <w:szCs w:val="24"/>
         </w:rPr>
         <w:tab/>
-        <w:t>5.4. Xây dựng chương trình</w:t>
-      </w:r>
-      <w:r>
-        <w:rPr>
-          <w:rFonts w:ascii="Times New Roman" w:hAnsi="Times New Roman" w:cs="Times New Roman"/>
-          <w:sz w:val="24"/>
-          <w:szCs w:val="24"/>
-        </w:rPr>
-        <w:t xml:space="preserve"> </w:t>
-      </w:r>
-    </w:p>
-    <w:p>
-      <w:pPr>
-        <w:pStyle w:val="ListParagraph"/>
-        <w:ind w:left="1080"/>
-        <w:rPr>
-          <w:rFonts w:ascii="Times New Roman" w:hAnsi="Times New Roman" w:cs="Times New Roman"/>
-          <w:sz w:val="24"/>
-          <w:szCs w:val="24"/>
-        </w:rPr>
-      </w:pPr>
-      <w:r>
-        <w:rPr>
-          <w:rFonts w:ascii="Times New Roman" w:hAnsi="Times New Roman" w:cs="Times New Roman"/>
-          <w:sz w:val="24"/>
-          <w:szCs w:val="24"/>
-        </w:rPr>
-        <w:tab/>
-        <w:t>5.5. Thử nghiệm chương trình</w:t>
+        <w:t>5.</w:t>
+      </w:r>
+      <w:r>
+        <w:rPr>
+          <w:rFonts w:ascii="Times New Roman" w:hAnsi="Times New Roman" w:cs="Times New Roman"/>
+          <w:sz w:val="24"/>
+          <w:szCs w:val="24"/>
+        </w:rPr>
+        <w:t>4</w:t>
+      </w:r>
+      <w:r>
+        <w:rPr>
+          <w:rFonts w:ascii="Times New Roman" w:hAnsi="Times New Roman" w:cs="Times New Roman"/>
+          <w:sz w:val="24"/>
+          <w:szCs w:val="24"/>
+        </w:rPr>
+        <w:t>. Thử nghiệm chương trình</w:t>
       </w:r>
     </w:p>
     <w:p>
@@ -2765,33 +2779,15 @@
           <w:szCs w:val="24"/>
           <w:shd w:val="clear" w:color="auto" w:fill="FFFFFF"/>
         </w:rPr>
-        <w:t>:</w:t>
-      </w:r>
-      <w:r>
-        <w:rPr>
-          <w:rFonts w:ascii="Times New Roman" w:hAnsi="Times New Roman" w:cs="Times New Roman"/>
-          <w:color w:val="202124"/>
-          <w:sz w:val="24"/>
-          <w:szCs w:val="24"/>
-          <w:shd w:val="clear" w:color="auto" w:fill="FFFFFF"/>
-        </w:rPr>
-        <w:t xml:space="preserve"> </w:t>
-      </w:r>
-      <w:r>
-        <w:rPr>
-          <w:rFonts w:ascii="Times New Roman" w:hAnsi="Times New Roman" w:cs="Times New Roman"/>
-          <w:sz w:val="24"/>
-          <w:szCs w:val="24"/>
-        </w:rPr>
-        <w:t>Natural Language Processing with Python</w:t>
-      </w:r>
-      <w:r>
-        <w:rPr>
-          <w:rFonts w:ascii="Times New Roman" w:hAnsi="Times New Roman" w:cs="Times New Roman"/>
-          <w:sz w:val="24"/>
-          <w:szCs w:val="24"/>
-        </w:rPr>
-        <w:t xml:space="preserve"> – Steven Bird, Ewan Klein, Edward Loper</w:t>
+        <w:t xml:space="preserve">: </w:t>
+      </w:r>
+      <w:r>
+        <w:rPr>
+          <w:rFonts w:ascii="Times New Roman" w:hAnsi="Times New Roman" w:cs="Times New Roman"/>
+          <w:sz w:val="24"/>
+          <w:szCs w:val="24"/>
+        </w:rPr>
+        <w:t>Natural Language Processing with Python – Steven Bird, Ewan Klein, Edward Loper</w:t>
       </w:r>
     </w:p>
     <w:p>
@@ -2827,6 +2823,7 @@
           <w:sz w:val="26"/>
           <w:szCs w:val="26"/>
         </w:rPr>
+        <w:lastRenderedPageBreak/>
         <w:t>Đà Lạt ngày 7 tháng 3 năm 2022</w:t>
       </w:r>
     </w:p>

</xml_diff>